<commit_message>
porocilo .docx, predstavitev .pptx
</commit_message>
<xml_diff>
--- a/PR_porocilo.docx
+++ b/PR_porocilo.docx
@@ -7,16 +7,16 @@
         <w:rPr>
           <w:b/>
           <w:bCs/>
-          <w:sz w:val="24"/>
-          <w:szCs w:val="24"/>
+          <w:sz w:val="28"/>
+          <w:szCs w:val="28"/>
         </w:rPr>
       </w:pPr>
       <w:r>
         <w:rPr>
           <w:b/>
           <w:bCs/>
-          <w:sz w:val="24"/>
-          <w:szCs w:val="24"/>
+          <w:sz w:val="28"/>
+          <w:szCs w:val="28"/>
         </w:rPr>
         <w:t>Glavna vprašanja</w:t>
       </w:r>
@@ -29,50 +29,36 @@
           <w:numId w:val="2"/>
         </w:numPr>
         <w:rPr>
-          <w:sz w:val="24"/>
-          <w:szCs w:val="24"/>
-        </w:rPr>
-      </w:pPr>
-      <w:r>
-        <w:rPr>
-          <w:sz w:val="24"/>
-          <w:szCs w:val="24"/>
-        </w:rPr>
-        <w:t>K</w:t>
-      </w:r>
-      <w:r>
-        <w:rPr>
-          <w:sz w:val="24"/>
-          <w:szCs w:val="24"/>
-        </w:rPr>
-        <w:t>atera leta so bila najbolj nesrečna za potnike letalskega prometa</w:t>
-      </w:r>
-      <w:r>
-        <w:rPr>
-          <w:sz w:val="24"/>
-          <w:szCs w:val="24"/>
-        </w:rPr>
-        <w:t>?</w:t>
-      </w:r>
-    </w:p>
-    <w:p>
-      <w:pPr>
-        <w:rPr>
-          <w:sz w:val="24"/>
-          <w:szCs w:val="24"/>
-        </w:rPr>
-      </w:pPr>
-      <w:r>
-        <w:rPr>
-          <w:sz w:val="24"/>
-          <w:szCs w:val="24"/>
+          <w:sz w:val="28"/>
+          <w:szCs w:val="28"/>
+        </w:rPr>
+      </w:pPr>
+      <w:r>
+        <w:rPr>
+          <w:sz w:val="28"/>
+          <w:szCs w:val="28"/>
+        </w:rPr>
+        <w:t>Katera leta so bila najbolj nesrečna za potnike letalskega prometa?</w:t>
+      </w:r>
+    </w:p>
+    <w:p>
+      <w:pPr>
+        <w:rPr>
+          <w:sz w:val="28"/>
+          <w:szCs w:val="28"/>
+        </w:rPr>
+      </w:pPr>
+      <w:r>
+        <w:rPr>
+          <w:sz w:val="28"/>
+          <w:szCs w:val="28"/>
         </w:rPr>
         <w:t>U</w:t>
       </w:r>
       <w:r>
         <w:rPr>
-          <w:sz w:val="24"/>
-          <w:szCs w:val="24"/>
+          <w:sz w:val="28"/>
+          <w:szCs w:val="28"/>
         </w:rPr>
         <w:t>gotovitve:</w:t>
       </w:r>
@@ -85,14 +71,14 @@
           <w:numId w:val="3"/>
         </w:numPr>
         <w:rPr>
-          <w:sz w:val="24"/>
-          <w:szCs w:val="24"/>
-        </w:rPr>
-      </w:pPr>
-      <w:r>
-        <w:rPr>
-          <w:sz w:val="24"/>
-          <w:szCs w:val="24"/>
+          <w:sz w:val="28"/>
+          <w:szCs w:val="28"/>
+        </w:rPr>
+      </w:pPr>
+      <w:r>
+        <w:rPr>
+          <w:sz w:val="28"/>
+          <w:szCs w:val="28"/>
         </w:rPr>
         <w:t>Na začetku manj nesreč, saj se je letalska industrija še razvijala (manj letal, manj nesreč)</w:t>
       </w:r>
@@ -105,14 +91,14 @@
           <w:numId w:val="3"/>
         </w:numPr>
         <w:rPr>
-          <w:sz w:val="24"/>
-          <w:szCs w:val="24"/>
-        </w:rPr>
-      </w:pPr>
-      <w:r>
-        <w:rPr>
-          <w:sz w:val="24"/>
-          <w:szCs w:val="24"/>
+          <w:sz w:val="28"/>
+          <w:szCs w:val="28"/>
+        </w:rPr>
+      </w:pPr>
+      <w:r>
+        <w:rPr>
+          <w:sz w:val="28"/>
+          <w:szCs w:val="28"/>
         </w:rPr>
         <w:t>Velik porast nesreč v 2. svetovni vojni</w:t>
       </w:r>
@@ -125,23 +111,16 @@
           <w:numId w:val="3"/>
         </w:numPr>
         <w:rPr>
-          <w:sz w:val="24"/>
-          <w:szCs w:val="24"/>
-        </w:rPr>
-      </w:pPr>
-      <w:r>
-        <w:rPr>
-          <w:sz w:val="24"/>
-          <w:szCs w:val="24"/>
-        </w:rPr>
-        <w:t>1972 – največ nesreč, letalska industrija je doživljala veliko rast, torej povečana možnost za nesreče</w:t>
-      </w:r>
-      <w:r>
-        <w:rPr>
-          <w:sz w:val="24"/>
-          <w:szCs w:val="24"/>
-        </w:rPr>
-        <w:t>. Tehnologija ni bila tako zanesljiva kot danes.</w:t>
+          <w:sz w:val="28"/>
+          <w:szCs w:val="28"/>
+        </w:rPr>
+      </w:pPr>
+      <w:r>
+        <w:rPr>
+          <w:sz w:val="28"/>
+          <w:szCs w:val="28"/>
+        </w:rPr>
+        <w:t>1972 – največ nesreč, letalska industrija je doživljala veliko rast, torej povečana možnost za nesreče. Tehnologija ni bila tako zanesljiva kot danes.</w:t>
       </w:r>
     </w:p>
     <w:p>
@@ -152,14 +131,14 @@
           <w:numId w:val="3"/>
         </w:numPr>
         <w:rPr>
-          <w:sz w:val="24"/>
-          <w:szCs w:val="24"/>
-        </w:rPr>
-      </w:pPr>
-      <w:r>
-        <w:rPr>
-          <w:sz w:val="24"/>
-          <w:szCs w:val="24"/>
+          <w:sz w:val="28"/>
+          <w:szCs w:val="28"/>
+        </w:rPr>
+      </w:pPr>
+      <w:r>
+        <w:rPr>
+          <w:sz w:val="28"/>
+          <w:szCs w:val="28"/>
         </w:rPr>
         <w:t>Od 2008 naprej – zmanjšanje števila nesreč, zaradi napredka v tehnologiji (novi materiali, naprednejši motorji, boljši sistemi za nadzor letenja…), strožje regulative (redni pregledi in certificiranje letal in operaterjev), boljše izobraževanje in usposabljanje osebja…</w:t>
       </w:r>
@@ -167,8 +146,8 @@
     <w:p>
       <w:pPr>
         <w:rPr>
-          <w:sz w:val="24"/>
-          <w:szCs w:val="24"/>
+          <w:sz w:val="28"/>
+          <w:szCs w:val="28"/>
         </w:rPr>
       </w:pPr>
     </w:p>
@@ -180,64 +159,50 @@
           <w:numId w:val="2"/>
         </w:numPr>
         <w:rPr>
-          <w:sz w:val="24"/>
-          <w:szCs w:val="24"/>
-        </w:rPr>
-      </w:pPr>
-      <w:r>
-        <w:rPr>
-          <w:sz w:val="24"/>
-          <w:szCs w:val="24"/>
-        </w:rPr>
-        <w:t>K</w:t>
-      </w:r>
-      <w:r>
-        <w:rPr>
-          <w:sz w:val="24"/>
-          <w:szCs w:val="24"/>
-        </w:rPr>
-        <w:t>ater</w:t>
-      </w:r>
-      <w:r>
-        <w:rPr>
-          <w:sz w:val="24"/>
-          <w:szCs w:val="24"/>
+          <w:sz w:val="28"/>
+          <w:szCs w:val="28"/>
+        </w:rPr>
+      </w:pPr>
+      <w:r>
+        <w:rPr>
+          <w:sz w:val="28"/>
+          <w:szCs w:val="28"/>
+        </w:rPr>
+        <w:t>Kater</w:t>
+      </w:r>
+      <w:r>
+        <w:rPr>
+          <w:sz w:val="28"/>
+          <w:szCs w:val="28"/>
         </w:rPr>
         <w:t>i modeli letal</w:t>
       </w:r>
       <w:r>
         <w:rPr>
-          <w:sz w:val="24"/>
-          <w:szCs w:val="24"/>
-        </w:rPr>
-        <w:t xml:space="preserve"> so najbolj izpostavljena nesrečam</w:t>
-      </w:r>
-      <w:r>
-        <w:rPr>
-          <w:sz w:val="24"/>
-          <w:szCs w:val="24"/>
-        </w:rPr>
-        <w:t>?</w:t>
-      </w:r>
-    </w:p>
-    <w:p>
-      <w:pPr>
-        <w:rPr>
-          <w:sz w:val="24"/>
-          <w:szCs w:val="24"/>
-        </w:rPr>
-      </w:pPr>
-      <w:r>
-        <w:rPr>
-          <w:sz w:val="24"/>
-          <w:szCs w:val="24"/>
+          <w:sz w:val="28"/>
+          <w:szCs w:val="28"/>
+        </w:rPr>
+        <w:t xml:space="preserve"> so najbolj izpostavljena nesrečam?</w:t>
+      </w:r>
+    </w:p>
+    <w:p>
+      <w:pPr>
+        <w:rPr>
+          <w:sz w:val="28"/>
+          <w:szCs w:val="28"/>
+        </w:rPr>
+      </w:pPr>
+      <w:r>
+        <w:rPr>
+          <w:sz w:val="28"/>
+          <w:szCs w:val="28"/>
         </w:rPr>
         <w:t>U</w:t>
       </w:r>
       <w:r>
         <w:rPr>
-          <w:sz w:val="24"/>
-          <w:szCs w:val="24"/>
+          <w:sz w:val="28"/>
+          <w:szCs w:val="28"/>
         </w:rPr>
         <w:t>gotovite:</w:t>
       </w:r>
@@ -250,42 +215,51 @@
           <w:numId w:val="3"/>
         </w:numPr>
         <w:rPr>
-          <w:sz w:val="24"/>
-          <w:szCs w:val="24"/>
-        </w:rPr>
-      </w:pPr>
-      <w:r>
-        <w:rPr>
-          <w:sz w:val="24"/>
-          <w:szCs w:val="24"/>
-        </w:rPr>
-        <w:t>Douglass DC-3 (potniško letalo): S 334 nesrečami daleč najbolj pogosto vpleten v nesreče – posledica dolge operativne dobe</w:t>
-      </w:r>
-      <w:r>
-        <w:rPr>
-          <w:sz w:val="24"/>
-          <w:szCs w:val="24"/>
+          <w:sz w:val="28"/>
+          <w:szCs w:val="28"/>
+        </w:rPr>
+      </w:pPr>
+      <w:proofErr w:type="spellStart"/>
+      <w:r>
+        <w:rPr>
+          <w:sz w:val="28"/>
+          <w:szCs w:val="28"/>
+        </w:rPr>
+        <w:t>Douglass</w:t>
+      </w:r>
+      <w:proofErr w:type="spellEnd"/>
+      <w:r>
+        <w:rPr>
+          <w:sz w:val="28"/>
+          <w:szCs w:val="28"/>
+        </w:rPr>
+        <w:t xml:space="preserve"> DC-3 (potniško letalo): S 334 nesrečami daleč najbolj pogosto vpleten v nesreče – posledica dolge operativne dobe</w:t>
+      </w:r>
+      <w:r>
+        <w:rPr>
+          <w:sz w:val="28"/>
+          <w:szCs w:val="28"/>
         </w:rPr>
         <w:t xml:space="preserve"> (več desetletij)</w:t>
       </w:r>
       <w:r>
         <w:rPr>
-          <w:sz w:val="24"/>
-          <w:szCs w:val="24"/>
+          <w:sz w:val="28"/>
+          <w:szCs w:val="28"/>
         </w:rPr>
         <w:t xml:space="preserve"> in širokega obsega uporab</w:t>
       </w:r>
       <w:r>
         <w:rPr>
-          <w:sz w:val="24"/>
-          <w:szCs w:val="24"/>
+          <w:sz w:val="28"/>
+          <w:szCs w:val="28"/>
         </w:rPr>
         <w:t>e</w:t>
       </w:r>
       <w:r>
         <w:rPr>
-          <w:sz w:val="24"/>
-          <w:szCs w:val="24"/>
+          <w:sz w:val="28"/>
+          <w:szCs w:val="28"/>
         </w:rPr>
         <w:t>. Danes je operativnih 150 letal.</w:t>
       </w:r>
@@ -298,42 +272,99 @@
           <w:numId w:val="3"/>
         </w:numPr>
         <w:rPr>
-          <w:sz w:val="24"/>
-          <w:szCs w:val="24"/>
-        </w:rPr>
-      </w:pPr>
-      <w:r>
-        <w:rPr>
-          <w:sz w:val="24"/>
-          <w:szCs w:val="24"/>
-        </w:rPr>
-        <w:t>de Havilland Canada DHC-6 Twin Otter 300 : 81</w:t>
-      </w:r>
-      <w:r>
-        <w:rPr>
-          <w:sz w:val="24"/>
-          <w:szCs w:val="24"/>
-        </w:rPr>
-        <w:t xml:space="preserve"> nesreč</w:t>
-      </w:r>
-      <w:r>
-        <w:rPr>
-          <w:sz w:val="24"/>
-          <w:szCs w:val="24"/>
+          <w:sz w:val="28"/>
+          <w:szCs w:val="28"/>
+        </w:rPr>
+      </w:pPr>
+      <w:r>
+        <w:rPr>
+          <w:sz w:val="28"/>
+          <w:szCs w:val="28"/>
+        </w:rPr>
+        <w:t xml:space="preserve">de </w:t>
+      </w:r>
+      <w:proofErr w:type="spellStart"/>
+      <w:r>
+        <w:rPr>
+          <w:sz w:val="28"/>
+          <w:szCs w:val="28"/>
+        </w:rPr>
+        <w:t>Havilland</w:t>
+      </w:r>
+      <w:proofErr w:type="spellEnd"/>
+      <w:r>
+        <w:rPr>
+          <w:sz w:val="28"/>
+          <w:szCs w:val="28"/>
+        </w:rPr>
+        <w:t xml:space="preserve"> </w:t>
+      </w:r>
+      <w:proofErr w:type="spellStart"/>
+      <w:r>
+        <w:rPr>
+          <w:sz w:val="28"/>
+          <w:szCs w:val="28"/>
+        </w:rPr>
+        <w:t>Canada</w:t>
+      </w:r>
+      <w:proofErr w:type="spellEnd"/>
+      <w:r>
+        <w:rPr>
+          <w:sz w:val="28"/>
+          <w:szCs w:val="28"/>
+        </w:rPr>
+        <w:t xml:space="preserve"> DHC-6 </w:t>
+      </w:r>
+      <w:proofErr w:type="spellStart"/>
+      <w:r>
+        <w:rPr>
+          <w:sz w:val="28"/>
+          <w:szCs w:val="28"/>
+        </w:rPr>
+        <w:t>Twin</w:t>
+      </w:r>
+      <w:proofErr w:type="spellEnd"/>
+      <w:r>
+        <w:rPr>
+          <w:sz w:val="28"/>
+          <w:szCs w:val="28"/>
+        </w:rPr>
+        <w:t xml:space="preserve"> </w:t>
+      </w:r>
+      <w:proofErr w:type="spellStart"/>
+      <w:r>
+        <w:rPr>
+          <w:sz w:val="28"/>
+          <w:szCs w:val="28"/>
+        </w:rPr>
+        <w:t>Otter</w:t>
+      </w:r>
+      <w:proofErr w:type="spellEnd"/>
+      <w:r>
+        <w:rPr>
+          <w:sz w:val="28"/>
+          <w:szCs w:val="28"/>
+        </w:rPr>
+        <w:t xml:space="preserve"> 300 : 81 nesreč</w:t>
+      </w:r>
+      <w:r>
+        <w:rPr>
+          <w:sz w:val="28"/>
+          <w:szCs w:val="28"/>
         </w:rPr>
         <w:t xml:space="preserve"> (potniško letalo</w:t>
       </w:r>
       <w:r>
         <w:rPr>
-          <w:sz w:val="24"/>
-          <w:szCs w:val="24"/>
+          <w:sz w:val="28"/>
+          <w:szCs w:val="28"/>
         </w:rPr>
         <w:t xml:space="preserve"> – kratki leti</w:t>
       </w:r>
       <w:r>
         <w:rPr>
-          <w:sz w:val="24"/>
-          <w:szCs w:val="24"/>
+          <w:sz w:val="28"/>
+          <w:szCs w:val="28"/>
         </w:rPr>
         <w:t>)</w:t>
       </w:r>
@@ -346,28 +377,21 @@
           <w:numId w:val="3"/>
         </w:numPr>
         <w:rPr>
-          <w:sz w:val="24"/>
-          <w:szCs w:val="24"/>
-        </w:rPr>
-      </w:pPr>
-      <w:r>
-        <w:rPr>
-          <w:sz w:val="24"/>
-          <w:szCs w:val="24"/>
-        </w:rPr>
-        <w:t>Douglas C-47A : 74</w:t>
-      </w:r>
-      <w:r>
-        <w:rPr>
-          <w:sz w:val="24"/>
-          <w:szCs w:val="24"/>
-        </w:rPr>
-        <w:t xml:space="preserve"> nesreč</w:t>
-      </w:r>
-      <w:r>
-        <w:rPr>
-          <w:sz w:val="24"/>
-          <w:szCs w:val="24"/>
+          <w:sz w:val="28"/>
+          <w:szCs w:val="28"/>
+        </w:rPr>
+      </w:pPr>
+      <w:r>
+        <w:rPr>
+          <w:sz w:val="28"/>
+          <w:szCs w:val="28"/>
+        </w:rPr>
+        <w:t>Douglas C-47A : 74 nesreč</w:t>
+      </w:r>
+      <w:r>
+        <w:rPr>
+          <w:sz w:val="28"/>
+          <w:szCs w:val="28"/>
         </w:rPr>
         <w:t xml:space="preserve"> (vojaško transportno letalo)</w:t>
       </w:r>
@@ -380,44 +404,23 @@
           <w:numId w:val="3"/>
         </w:numPr>
         <w:rPr>
-          <w:sz w:val="24"/>
-          <w:szCs w:val="24"/>
-        </w:rPr>
-      </w:pPr>
-      <w:r>
-        <w:rPr>
-          <w:sz w:val="24"/>
-          <w:szCs w:val="24"/>
-        </w:rPr>
-        <w:t>Douglas C-47 : 62</w:t>
-      </w:r>
-      <w:r>
-        <w:rPr>
-          <w:sz w:val="24"/>
-          <w:szCs w:val="24"/>
-        </w:rPr>
-        <w:t xml:space="preserve"> </w:t>
-      </w:r>
-      <w:r>
-        <w:rPr>
-          <w:sz w:val="24"/>
-          <w:szCs w:val="24"/>
-        </w:rPr>
-        <w:t>nesreč</w:t>
-      </w:r>
-      <w:r>
-        <w:rPr>
-          <w:sz w:val="24"/>
-          <w:szCs w:val="24"/>
-        </w:rPr>
-        <w:t xml:space="preserve"> </w:t>
-      </w:r>
-      <w:r>
-        <w:rPr>
-          <w:sz w:val="24"/>
-          <w:szCs w:val="24"/>
-        </w:rPr>
-        <w:t>(vojaško transportno letalo)</w:t>
+          <w:sz w:val="28"/>
+          <w:szCs w:val="28"/>
+        </w:rPr>
+      </w:pPr>
+      <w:r>
+        <w:rPr>
+          <w:sz w:val="28"/>
+          <w:szCs w:val="28"/>
+        </w:rPr>
+        <w:t>Douglas C-47 : 62 nesreč</w:t>
+      </w:r>
+      <w:r>
+        <w:rPr>
+          <w:sz w:val="28"/>
+          <w:szCs w:val="28"/>
+        </w:rPr>
+        <w:t xml:space="preserve"> (vojaško transportno letalo)</w:t>
       </w:r>
     </w:p>
     <w:p>
@@ -428,49 +431,35 @@
           <w:numId w:val="3"/>
         </w:numPr>
         <w:rPr>
-          <w:sz w:val="24"/>
-          <w:szCs w:val="24"/>
-        </w:rPr>
-      </w:pPr>
-      <w:r>
-        <w:rPr>
-          <w:sz w:val="24"/>
-          <w:szCs w:val="24"/>
-        </w:rPr>
-        <w:t>Douglas DC-4 : 40</w:t>
-      </w:r>
-      <w:r>
-        <w:rPr>
-          <w:sz w:val="24"/>
-          <w:szCs w:val="24"/>
-        </w:rPr>
-        <w:t xml:space="preserve"> </w:t>
-      </w:r>
-      <w:r>
-        <w:rPr>
-          <w:sz w:val="24"/>
-          <w:szCs w:val="24"/>
-        </w:rPr>
-        <w:t>nesreč</w:t>
-      </w:r>
-      <w:r>
-        <w:rPr>
-          <w:sz w:val="24"/>
-          <w:szCs w:val="24"/>
+          <w:sz w:val="28"/>
+          <w:szCs w:val="28"/>
+        </w:rPr>
+      </w:pPr>
+      <w:r>
+        <w:rPr>
+          <w:sz w:val="28"/>
+          <w:szCs w:val="28"/>
+        </w:rPr>
+        <w:t>Douglas DC-4 : 40 nesreč</w:t>
+      </w:r>
+      <w:r>
+        <w:rPr>
+          <w:sz w:val="28"/>
+          <w:szCs w:val="28"/>
         </w:rPr>
         <w:t xml:space="preserve"> (potniško letalo</w:t>
       </w:r>
       <w:r>
         <w:rPr>
-          <w:sz w:val="24"/>
-          <w:szCs w:val="24"/>
+          <w:sz w:val="28"/>
+          <w:szCs w:val="28"/>
         </w:rPr>
         <w:t xml:space="preserve"> – dolgi leti</w:t>
       </w:r>
       <w:r>
         <w:rPr>
-          <w:sz w:val="24"/>
-          <w:szCs w:val="24"/>
+          <w:sz w:val="28"/>
+          <w:szCs w:val="28"/>
         </w:rPr>
         <w:t>)</w:t>
       </w:r>
@@ -483,63 +472,58 @@
           <w:numId w:val="3"/>
         </w:numPr>
         <w:rPr>
-          <w:sz w:val="24"/>
-          <w:szCs w:val="24"/>
-        </w:rPr>
-      </w:pPr>
-      <w:r>
-        <w:rPr>
-          <w:sz w:val="24"/>
-          <w:szCs w:val="24"/>
-        </w:rPr>
-        <w:t>Yakovlev YAK-40 : 37</w:t>
-      </w:r>
-      <w:r>
-        <w:rPr>
-          <w:sz w:val="24"/>
-          <w:szCs w:val="24"/>
-        </w:rPr>
-        <w:t xml:space="preserve"> </w:t>
-      </w:r>
-      <w:r>
-        <w:rPr>
-          <w:sz w:val="24"/>
-          <w:szCs w:val="24"/>
-        </w:rPr>
-        <w:t>nesreč</w:t>
-      </w:r>
-      <w:r>
-        <w:rPr>
-          <w:sz w:val="24"/>
-          <w:szCs w:val="24"/>
+          <w:sz w:val="28"/>
+          <w:szCs w:val="28"/>
+        </w:rPr>
+      </w:pPr>
+      <w:proofErr w:type="spellStart"/>
+      <w:r>
+        <w:rPr>
+          <w:sz w:val="28"/>
+          <w:szCs w:val="28"/>
+        </w:rPr>
+        <w:t>Yakovlev</w:t>
+      </w:r>
+      <w:proofErr w:type="spellEnd"/>
+      <w:r>
+        <w:rPr>
+          <w:sz w:val="28"/>
+          <w:szCs w:val="28"/>
+        </w:rPr>
+        <w:t xml:space="preserve"> YAK-40 : 37 nesreč</w:t>
+      </w:r>
+      <w:r>
+        <w:rPr>
+          <w:sz w:val="28"/>
+          <w:szCs w:val="28"/>
         </w:rPr>
         <w:t xml:space="preserve"> (potniško letalo</w:t>
       </w:r>
       <w:r>
         <w:rPr>
-          <w:sz w:val="24"/>
-          <w:szCs w:val="24"/>
+          <w:sz w:val="28"/>
+          <w:szCs w:val="28"/>
         </w:rPr>
         <w:t xml:space="preserve"> – </w:t>
       </w:r>
       <w:r>
         <w:rPr>
-          <w:sz w:val="24"/>
-          <w:szCs w:val="24"/>
+          <w:sz w:val="28"/>
+          <w:szCs w:val="28"/>
         </w:rPr>
         <w:t>kratki</w:t>
       </w:r>
       <w:r>
         <w:rPr>
-          <w:sz w:val="24"/>
-          <w:szCs w:val="24"/>
+          <w:sz w:val="28"/>
+          <w:szCs w:val="28"/>
         </w:rPr>
         <w:t xml:space="preserve"> leti</w:t>
       </w:r>
       <w:r>
         <w:rPr>
-          <w:sz w:val="24"/>
-          <w:szCs w:val="24"/>
+          <w:sz w:val="28"/>
+          <w:szCs w:val="28"/>
         </w:rPr>
         <w:t>)</w:t>
       </w:r>
@@ -552,35 +536,21 @@
           <w:numId w:val="3"/>
         </w:numPr>
         <w:rPr>
-          <w:sz w:val="24"/>
-          <w:szCs w:val="24"/>
-        </w:rPr>
-      </w:pPr>
-      <w:r>
-        <w:rPr>
-          <w:sz w:val="24"/>
-          <w:szCs w:val="24"/>
-        </w:rPr>
-        <w:t>Antonov AN-26 : 36</w:t>
-      </w:r>
-      <w:r>
-        <w:rPr>
-          <w:sz w:val="24"/>
-          <w:szCs w:val="24"/>
-        </w:rPr>
-        <w:t xml:space="preserve"> </w:t>
-      </w:r>
-      <w:r>
-        <w:rPr>
-          <w:sz w:val="24"/>
-          <w:szCs w:val="24"/>
-        </w:rPr>
-        <w:t>nesreč</w:t>
-      </w:r>
-      <w:r>
-        <w:rPr>
-          <w:sz w:val="24"/>
-          <w:szCs w:val="24"/>
+          <w:sz w:val="28"/>
+          <w:szCs w:val="28"/>
+        </w:rPr>
+      </w:pPr>
+      <w:r>
+        <w:rPr>
+          <w:sz w:val="28"/>
+          <w:szCs w:val="28"/>
+        </w:rPr>
+        <w:t>Antonov AN-26 : 36 nesreč</w:t>
+      </w:r>
+      <w:r>
+        <w:rPr>
+          <w:sz w:val="28"/>
+          <w:szCs w:val="28"/>
         </w:rPr>
         <w:t xml:space="preserve"> (vojaško transportno letalo)</w:t>
       </w:r>
@@ -593,35 +563,30 @@
           <w:numId w:val="3"/>
         </w:numPr>
         <w:rPr>
-          <w:sz w:val="24"/>
-          <w:szCs w:val="24"/>
-        </w:rPr>
-      </w:pPr>
-      <w:r>
-        <w:rPr>
-          <w:sz w:val="24"/>
-          <w:szCs w:val="24"/>
-        </w:rPr>
-        <w:t>Junkers JU-52/3m : 32</w:t>
-      </w:r>
-      <w:r>
-        <w:rPr>
-          <w:sz w:val="24"/>
-          <w:szCs w:val="24"/>
-        </w:rPr>
-        <w:t xml:space="preserve"> </w:t>
-      </w:r>
-      <w:r>
-        <w:rPr>
-          <w:sz w:val="24"/>
-          <w:szCs w:val="24"/>
-        </w:rPr>
-        <w:t>nesreč</w:t>
-      </w:r>
-      <w:r>
-        <w:rPr>
-          <w:sz w:val="24"/>
-          <w:szCs w:val="24"/>
+          <w:sz w:val="28"/>
+          <w:szCs w:val="28"/>
+        </w:rPr>
+      </w:pPr>
+      <w:proofErr w:type="spellStart"/>
+      <w:r>
+        <w:rPr>
+          <w:sz w:val="28"/>
+          <w:szCs w:val="28"/>
+        </w:rPr>
+        <w:t>Junkers</w:t>
+      </w:r>
+      <w:proofErr w:type="spellEnd"/>
+      <w:r>
+        <w:rPr>
+          <w:sz w:val="28"/>
+          <w:szCs w:val="28"/>
+        </w:rPr>
+        <w:t xml:space="preserve"> JU-52/3m : 32 nesreč</w:t>
+      </w:r>
+      <w:r>
+        <w:rPr>
+          <w:sz w:val="28"/>
+          <w:szCs w:val="28"/>
         </w:rPr>
         <w:t xml:space="preserve"> (potniško in transportno letalo)</w:t>
       </w:r>
@@ -634,35 +599,21 @@
           <w:numId w:val="3"/>
         </w:numPr>
         <w:rPr>
-          <w:sz w:val="24"/>
-          <w:szCs w:val="24"/>
-        </w:rPr>
-      </w:pPr>
-      <w:r>
-        <w:rPr>
-          <w:sz w:val="24"/>
-          <w:szCs w:val="24"/>
-        </w:rPr>
-        <w:t>Douglas C-47B : 29</w:t>
-      </w:r>
-      <w:r>
-        <w:rPr>
-          <w:sz w:val="24"/>
-          <w:szCs w:val="24"/>
-        </w:rPr>
-        <w:t xml:space="preserve"> </w:t>
-      </w:r>
-      <w:r>
-        <w:rPr>
-          <w:sz w:val="24"/>
-          <w:szCs w:val="24"/>
-        </w:rPr>
-        <w:t>nesreč</w:t>
-      </w:r>
-      <w:r>
-        <w:rPr>
-          <w:sz w:val="24"/>
-          <w:szCs w:val="24"/>
+          <w:sz w:val="28"/>
+          <w:szCs w:val="28"/>
+        </w:rPr>
+      </w:pPr>
+      <w:r>
+        <w:rPr>
+          <w:sz w:val="28"/>
+          <w:szCs w:val="28"/>
+        </w:rPr>
+        <w:t>Douglas C-47B : 29 nesreč</w:t>
+      </w:r>
+      <w:r>
+        <w:rPr>
+          <w:sz w:val="28"/>
+          <w:szCs w:val="28"/>
         </w:rPr>
         <w:t xml:space="preserve"> (vojaško transportno letalo)</w:t>
       </w:r>
@@ -675,35 +626,37 @@
           <w:numId w:val="3"/>
         </w:numPr>
         <w:rPr>
-          <w:sz w:val="24"/>
-          <w:szCs w:val="24"/>
-        </w:rPr>
-      </w:pPr>
-      <w:r>
-        <w:rPr>
-          <w:sz w:val="24"/>
-          <w:szCs w:val="24"/>
-        </w:rPr>
-        <w:t>De Havilland DH-4 : 28</w:t>
-      </w:r>
-      <w:r>
-        <w:rPr>
-          <w:sz w:val="24"/>
-          <w:szCs w:val="24"/>
-        </w:rPr>
-        <w:t xml:space="preserve"> </w:t>
-      </w:r>
-      <w:r>
-        <w:rPr>
-          <w:sz w:val="24"/>
-          <w:szCs w:val="24"/>
-        </w:rPr>
-        <w:t>nesreč</w:t>
-      </w:r>
-      <w:r>
-        <w:rPr>
-          <w:sz w:val="24"/>
-          <w:szCs w:val="24"/>
+          <w:sz w:val="28"/>
+          <w:szCs w:val="28"/>
+        </w:rPr>
+      </w:pPr>
+      <w:r>
+        <w:rPr>
+          <w:sz w:val="28"/>
+          <w:szCs w:val="28"/>
+        </w:rPr>
+        <w:t xml:space="preserve">De </w:t>
+      </w:r>
+      <w:proofErr w:type="spellStart"/>
+      <w:r>
+        <w:rPr>
+          <w:sz w:val="28"/>
+          <w:szCs w:val="28"/>
+        </w:rPr>
+        <w:t>Havilland</w:t>
+      </w:r>
+      <w:proofErr w:type="spellEnd"/>
+      <w:r>
+        <w:rPr>
+          <w:sz w:val="28"/>
+          <w:szCs w:val="28"/>
+        </w:rPr>
+        <w:t xml:space="preserve"> DH-4 : 28 nesreč</w:t>
+      </w:r>
+      <w:r>
+        <w:rPr>
+          <w:sz w:val="28"/>
+          <w:szCs w:val="28"/>
         </w:rPr>
         <w:t xml:space="preserve"> (vojaški bombnik in poštno letalo)</w:t>
       </w:r>
@@ -711,8 +664,24 @@
     <w:p>
       <w:pPr>
         <w:rPr>
-          <w:sz w:val="24"/>
-          <w:szCs w:val="24"/>
+          <w:sz w:val="28"/>
+          <w:szCs w:val="28"/>
+        </w:rPr>
+      </w:pPr>
+    </w:p>
+    <w:p>
+      <w:pPr>
+        <w:rPr>
+          <w:sz w:val="28"/>
+          <w:szCs w:val="28"/>
+        </w:rPr>
+      </w:pPr>
+    </w:p>
+    <w:p>
+      <w:pPr>
+        <w:rPr>
+          <w:sz w:val="28"/>
+          <w:szCs w:val="28"/>
         </w:rPr>
       </w:pPr>
     </w:p>
@@ -724,38 +693,84 @@
           <w:numId w:val="2"/>
         </w:numPr>
         <w:rPr>
-          <w:sz w:val="24"/>
-          <w:szCs w:val="24"/>
-        </w:rPr>
-      </w:pPr>
-      <w:r>
-        <w:rPr>
-          <w:sz w:val="24"/>
-          <w:szCs w:val="24"/>
-        </w:rPr>
+          <w:sz w:val="28"/>
+          <w:szCs w:val="28"/>
+        </w:rPr>
+      </w:pPr>
+      <w:r>
+        <w:rPr>
+          <w:sz w:val="28"/>
+          <w:szCs w:val="28"/>
+        </w:rPr>
+        <w:lastRenderedPageBreak/>
         <w:t>Uspešnost letalskih podjetij glede na število mrtvih, število potnikov in število letov</w:t>
       </w:r>
     </w:p>
     <w:p>
       <w:pPr>
         <w:rPr>
-          <w:sz w:val="24"/>
-          <w:szCs w:val="24"/>
-        </w:rPr>
-      </w:pPr>
-      <w:r>
-        <w:rPr>
-          <w:sz w:val="24"/>
-          <w:szCs w:val="24"/>
+          <w:sz w:val="28"/>
+          <w:szCs w:val="28"/>
+        </w:rPr>
+      </w:pPr>
+      <w:r>
+        <w:rPr>
+          <w:sz w:val="28"/>
+          <w:szCs w:val="28"/>
         </w:rPr>
         <w:t>Ugotovitve:</w:t>
       </w:r>
-    </w:p>
-    <w:p>
-      <w:pPr>
-        <w:rPr>
-          <w:sz w:val="24"/>
-          <w:szCs w:val="24"/>
+      <w:r>
+        <w:rPr>
+          <w:sz w:val="28"/>
+          <w:szCs w:val="28"/>
+        </w:rPr>
+        <w:t xml:space="preserve"> Najuspešnejše letalsko podjetje je</w:t>
+      </w:r>
+      <w:r>
+        <w:rPr>
+          <w:sz w:val="28"/>
+          <w:szCs w:val="28"/>
+        </w:rPr>
+        <w:t xml:space="preserve"> AB </w:t>
+      </w:r>
+      <w:proofErr w:type="spellStart"/>
+      <w:r>
+        <w:rPr>
+          <w:sz w:val="28"/>
+          <w:szCs w:val="28"/>
+        </w:rPr>
+        <w:t>Aerotransport</w:t>
+      </w:r>
+      <w:proofErr w:type="spellEnd"/>
+      <w:r>
+        <w:rPr>
+          <w:sz w:val="28"/>
+          <w:szCs w:val="28"/>
+        </w:rPr>
+        <w:t>, najmanj uspešno pa AVIANCA / AVIANCA.</w:t>
+      </w:r>
+    </w:p>
+    <w:p>
+      <w:pPr>
+        <w:rPr>
+          <w:sz w:val="28"/>
+          <w:szCs w:val="28"/>
+        </w:rPr>
+      </w:pPr>
+      <w:r>
+        <w:rPr>
+          <w:sz w:val="28"/>
+          <w:szCs w:val="28"/>
+        </w:rPr>
+        <w:t>Težava: definicija »uspešnost«</w:t>
+      </w:r>
+    </w:p>
+    <w:p>
+      <w:pPr>
+        <w:rPr>
+          <w:sz w:val="28"/>
+          <w:szCs w:val="28"/>
         </w:rPr>
       </w:pPr>
     </w:p>
@@ -767,14 +782,14 @@
           <w:numId w:val="2"/>
         </w:numPr>
         <w:rPr>
-          <w:sz w:val="24"/>
-          <w:szCs w:val="24"/>
-        </w:rPr>
-      </w:pPr>
-      <w:r>
-        <w:rPr>
-          <w:sz w:val="24"/>
-          <w:szCs w:val="24"/>
+          <w:sz w:val="28"/>
+          <w:szCs w:val="28"/>
+        </w:rPr>
+      </w:pPr>
+      <w:r>
+        <w:rPr>
+          <w:sz w:val="28"/>
+          <w:szCs w:val="28"/>
         </w:rPr>
         <w:t>Lokacije letalskih nesreč</w:t>
       </w:r>
@@ -782,14 +797,14 @@
     <w:p>
       <w:pPr>
         <w:rPr>
-          <w:sz w:val="24"/>
-          <w:szCs w:val="24"/>
-        </w:rPr>
-      </w:pPr>
-      <w:r>
-        <w:rPr>
-          <w:sz w:val="24"/>
-          <w:szCs w:val="24"/>
+          <w:sz w:val="28"/>
+          <w:szCs w:val="28"/>
+        </w:rPr>
+      </w:pPr>
+      <w:r>
+        <w:rPr>
+          <w:sz w:val="28"/>
+          <w:szCs w:val="28"/>
         </w:rPr>
         <w:t>Ugotovitve:</w:t>
       </w:r>
@@ -802,42 +817,35 @@
           <w:numId w:val="3"/>
         </w:numPr>
         <w:rPr>
-          <w:sz w:val="24"/>
-          <w:szCs w:val="24"/>
-        </w:rPr>
-      </w:pPr>
-      <w:r>
-        <w:rPr>
-          <w:sz w:val="24"/>
-          <w:szCs w:val="24"/>
+          <w:sz w:val="28"/>
+          <w:szCs w:val="28"/>
+        </w:rPr>
+      </w:pPr>
+      <w:r>
+        <w:rPr>
+          <w:sz w:val="28"/>
+          <w:szCs w:val="28"/>
         </w:rPr>
         <w:t>iz zemljevida je razvidno, da je največ nesreč</w:t>
       </w:r>
       <w:r>
         <w:rPr>
-          <w:sz w:val="24"/>
-          <w:szCs w:val="24"/>
-        </w:rPr>
-        <w:t xml:space="preserve"> na vzhodu ZDA in zahodu Evrope, kjer so </w:t>
-      </w:r>
-      <w:r>
-        <w:rPr>
-          <w:sz w:val="24"/>
-          <w:szCs w:val="24"/>
-        </w:rPr>
-        <w:t>najbolj prometne</w:t>
-      </w:r>
-      <w:r>
-        <w:rPr>
-          <w:sz w:val="24"/>
-          <w:szCs w:val="24"/>
+          <w:sz w:val="28"/>
+          <w:szCs w:val="28"/>
+        </w:rPr>
+        <w:t xml:space="preserve"> na vzhodu ZDA in zahodu Evrope, kjer so najbolj prometne</w:t>
+      </w:r>
+      <w:r>
+        <w:rPr>
+          <w:sz w:val="28"/>
+          <w:szCs w:val="28"/>
         </w:rPr>
         <w:t xml:space="preserve"> letalske poti</w:t>
       </w:r>
       <w:r>
         <w:rPr>
-          <w:sz w:val="24"/>
-          <w:szCs w:val="24"/>
+          <w:sz w:val="28"/>
+          <w:szCs w:val="28"/>
         </w:rPr>
         <w:t>.</w:t>
       </w:r>
@@ -2240,6 +2248,7 @@
   <w:style w:type="character" w:default="1" w:styleId="Privzetapisavaodstavka">
     <w:name w:val="Default Paragraph Font"/>
     <w:uiPriority w:val="1"/>
+    <w:semiHidden/>
     <w:unhideWhenUsed/>
   </w:style>
   <w:style w:type="table" w:default="1" w:styleId="Navadnatabela">

</xml_diff>